<commit_message>
Untrack pptx; update docx
</commit_message>
<xml_diff>
--- a/CWMS_Training_FY23/CWMS CAVI Scripting Workshop.docx
+++ b/CWMS_Training_FY23/CWMS CAVI Scripting Workshop.docx
@@ -1,6 +1,6 @@
 
 <file path=word/document.xml><?xml version="1.0" encoding="utf-8"?>
-<w:document xmlns:wpc="http://schemas.microsoft.com/office/word/2010/wordprocessingCanvas" xmlns:cx="http://schemas.microsoft.com/office/drawing/2014/chartex" xmlns:cx1="http://schemas.microsoft.com/office/drawing/2015/9/8/chartex" xmlns:cx2="http://schemas.microsoft.com/office/drawing/2015/10/21/chartex" xmlns:cx3="http://schemas.microsoft.com/office/drawing/2016/5/9/chartex" xmlns:cx4="http://schemas.microsoft.com/office/drawing/2016/5/10/chartex" xmlns:cx5="http://schemas.microsoft.com/office/drawing/2016/5/11/chartex" xmlns:cx6="http://schemas.microsoft.com/office/drawing/2016/5/12/chartex" xmlns:cx7="http://schemas.microsoft.com/office/drawing/2016/5/13/chartex" xmlns:cx8="http://schemas.microsoft.com/office/drawing/2016/5/14/chartex" xmlns:mc="http://schemas.openxmlformats.org/markup-compatibility/2006" xmlns:aink="http://schemas.microsoft.com/office/drawing/2016/ink" xmlns:am3d="http://schemas.microsoft.com/office/drawing/2017/model3d" xmlns:o="urn:schemas-microsoft-com:office:office" xmlns:r="http://schemas.openxmlformats.org/officeDocument/2006/relationships" xmlns:m="http://schemas.openxmlformats.org/officeDocument/2006/math" xmlns:v="urn:schemas-microsoft-com:vml" xmlns:wp14="http://schemas.microsoft.com/office/word/2010/wordprocessingDrawing" xmlns:wp="http://schemas.openxmlformats.org/drawingml/2006/wordprocessingDrawing" xmlns:w10="urn:schemas-microsoft-com:office:word" xmlns:w="http://schemas.openxmlformats.org/wordprocessingml/2006/main" xmlns:w14="http://schemas.microsoft.com/office/word/2010/wordml" xmlns:w15="http://schemas.microsoft.com/office/word/2012/wordml" xmlns:w16cex="http://schemas.microsoft.com/office/word/2018/wordml/cex" xmlns:w16cid="http://schemas.microsoft.com/office/word/2016/wordml/cid" xmlns:w16="http://schemas.microsoft.com/office/word/2018/wordml" xmlns:w16sdtdh="http://schemas.microsoft.com/office/word/2020/wordml/sdtdatahash" xmlns:w16se="http://schemas.microsoft.com/office/word/2015/wordml/symex" xmlns:wpg="http://schemas.microsoft.com/office/word/2010/wordprocessingGroup" xmlns:wpi="http://schemas.microsoft.com/office/word/2010/wordprocessingInk" xmlns:wne="http://schemas.microsoft.com/office/word/2006/wordml" xmlns:wps="http://schemas.microsoft.com/office/word/2010/wordprocessingShape" mc:Ignorable="w14 w15 w16se w16cid w16 w16cex w16sdtdh wp14">
+<w:document xmlns:wpc="http://schemas.microsoft.com/office/word/2010/wordprocessingCanvas" xmlns:cx="http://schemas.microsoft.com/office/drawing/2014/chartex" xmlns:cx1="http://schemas.microsoft.com/office/drawing/2015/9/8/chartex" xmlns:cx2="http://schemas.microsoft.com/office/drawing/2015/10/21/chartex" xmlns:cx3="http://schemas.microsoft.com/office/drawing/2016/5/9/chartex" xmlns:cx4="http://schemas.microsoft.com/office/drawing/2016/5/10/chartex" xmlns:cx5="http://schemas.microsoft.com/office/drawing/2016/5/11/chartex" xmlns:cx6="http://schemas.microsoft.com/office/drawing/2016/5/12/chartex" xmlns:cx7="http://schemas.microsoft.com/office/drawing/2016/5/13/chartex" xmlns:cx8="http://schemas.microsoft.com/office/drawing/2016/5/14/chartex" xmlns:mc="http://schemas.openxmlformats.org/markup-compatibility/2006" xmlns:aink="http://schemas.microsoft.com/office/drawing/2016/ink" xmlns:am3d="http://schemas.microsoft.com/office/drawing/2017/model3d" xmlns:o="urn:schemas-microsoft-com:office:office" xmlns:oel="http://schemas.microsoft.com/office/2019/extlst" xmlns:r="http://schemas.openxmlformats.org/officeDocument/2006/relationships" xmlns:m="http://schemas.openxmlformats.org/officeDocument/2006/math" xmlns:v="urn:schemas-microsoft-com:vml" xmlns:wp14="http://schemas.microsoft.com/office/word/2010/wordprocessingDrawing" xmlns:wp="http://schemas.openxmlformats.org/drawingml/2006/wordprocessingDrawing" xmlns:w10="urn:schemas-microsoft-com:office:word" xmlns:w="http://schemas.openxmlformats.org/wordprocessingml/2006/main" xmlns:w14="http://schemas.microsoft.com/office/word/2010/wordml" xmlns:w15="http://schemas.microsoft.com/office/word/2012/wordml" xmlns:w16cex="http://schemas.microsoft.com/office/word/2018/wordml/cex" xmlns:w16cid="http://schemas.microsoft.com/office/word/2016/wordml/cid" xmlns:w16="http://schemas.microsoft.com/office/word/2018/wordml" xmlns:w16sdtdh="http://schemas.microsoft.com/office/word/2020/wordml/sdtdatahash" xmlns:w16se="http://schemas.microsoft.com/office/word/2015/wordml/symex" xmlns:wpg="http://schemas.microsoft.com/office/word/2010/wordprocessingGroup" xmlns:wpi="http://schemas.microsoft.com/office/word/2010/wordprocessingInk" xmlns:wne="http://schemas.microsoft.com/office/word/2006/wordml" xmlns:wps="http://schemas.microsoft.com/office/word/2010/wordprocessingShape" mc:Ignorable="w14 w15 w16se w16cid w16 w16cex w16sdtdh wp14">
   <w:body>
     <w:p>
       <w:pPr>
@@ -2312,22 +2312,7 @@
           <w:sz w:val="24"/>
           <w:szCs w:val="24"/>
         </w:rPr>
-        <w:t xml:space="preserve">ach file name will be prepended with </w:t>
-      </w:r>
-      <w:commentRangeStart w:id="1"/>
-      <w:r>
-        <w:rPr>
-          <w:sz w:val="24"/>
-          <w:szCs w:val="24"/>
-        </w:rPr>
-        <w:t>“template_”</w:t>
-      </w:r>
-      <w:commentRangeEnd w:id="1"/>
-      <w:r>
-        <w:rPr>
-          <w:rStyle w:val="CommentReference"/>
-        </w:rPr>
-        <w:commentReference w:id="1"/>
+        <w:t>ach file name will be prepended with “template_”</w:t>
       </w:r>
     </w:p>
     <w:p>
@@ -2646,7 +2631,7 @@
         </w:rPr>
         <w:t>Script Editor</w:t>
       </w:r>
-      <w:ins w:id="2" w:author="Sterbenz, Benjamin CIV (USA)" w:date="2022-11-18T11:24:00Z">
+      <w:ins w:id="1" w:author="Sterbenz, Benjamin CIV (USA)" w:date="2022-11-18T11:24:00Z">
         <w:r>
           <w:rPr>
             <w:b/>
@@ -4186,12 +4171,12 @@
     <w:p>
       <w:pPr>
         <w:rPr>
-          <w:ins w:id="3" w:author="Sterbenz, Benjamin CIV (USA)" w:date="2022-11-18T11:46:00Z"/>
-          <w:sz w:val="24"/>
-          <w:szCs w:val="24"/>
-        </w:rPr>
-      </w:pPr>
-      <w:ins w:id="4" w:author="Sterbenz, Benjamin CIV (USA)" w:date="2022-11-18T11:46:00Z">
+          <w:ins w:id="2" w:author="Sterbenz, Benjamin CIV (USA)" w:date="2022-11-18T11:46:00Z"/>
+          <w:sz w:val="24"/>
+          <w:szCs w:val="24"/>
+        </w:rPr>
+      </w:pPr>
+      <w:ins w:id="3" w:author="Sterbenz, Benjamin CIV (USA)" w:date="2022-11-18T11:46:00Z">
         <w:r>
           <w:rPr>
             <w:sz w:val="24"/>
@@ -4279,7 +4264,7 @@
           <w:numId w:val="7"/>
         </w:numPr>
         <w:rPr>
-          <w:ins w:id="5" w:author="Sterbenz, Benjamin CIV (USA)" w:date="2022-11-18T11:45:00Z"/>
+          <w:ins w:id="4" w:author="Sterbenz, Benjamin CIV (USA)" w:date="2022-11-18T11:45:00Z"/>
           <w:sz w:val="24"/>
           <w:szCs w:val="24"/>
         </w:rPr>
@@ -4423,17 +4408,8 @@
           <w:sz w:val="24"/>
           <w:szCs w:val="24"/>
         </w:rPr>
-        <w:pPrChange w:id="6" w:author="Sterbenz, Benjamin CIV (USA)" w:date="2022-11-18T11:45:00Z">
-          <w:pPr>
-            <w:pStyle w:val="ListParagraph"/>
-            <w:numPr>
-              <w:numId w:val="7"/>
-            </w:numPr>
-            <w:ind w:hanging="360"/>
-          </w:pPr>
-        </w:pPrChange>
-      </w:pPr>
-      <w:ins w:id="7" w:author="Sterbenz, Benjamin CIV (USA)" w:date="2022-11-18T11:45:00Z">
+      </w:pPr>
+      <w:ins w:id="5" w:author="Sterbenz, Benjamin CIV (USA)" w:date="2022-11-18T11:45:00Z">
         <w:r>
           <w:rPr>
             <w:noProof/>
@@ -4456,7 +4432,7 @@
                       <pic:cNvPicPr/>
                     </pic:nvPicPr>
                     <pic:blipFill>
-                      <a:blip r:embed="rId10"/>
+                      <a:blip r:embed="rId6"/>
                       <a:stretch>
                         <a:fillRect/>
                       </a:stretch>
@@ -4529,7 +4505,7 @@
           <w:numId w:val="7"/>
         </w:numPr>
         <w:rPr>
-          <w:ins w:id="8" w:author="Sterbenz, Benjamin CIV (USA)" w:date="2022-11-18T11:46:00Z"/>
+          <w:ins w:id="6" w:author="Sterbenz, Benjamin CIV (USA)" w:date="2022-11-18T11:46:00Z"/>
           <w:sz w:val="24"/>
           <w:szCs w:val="24"/>
         </w:rPr>
@@ -4550,7 +4526,7 @@
         </w:rPr>
         <w:t>Edit</w:t>
       </w:r>
-      <w:ins w:id="9" w:author="Sterbenz, Benjamin CIV (USA)" w:date="2023-01-10T14:50:00Z">
+      <w:ins w:id="7" w:author="Sterbenz, Benjamin CIV (USA)" w:date="2023-01-10T14:50:00Z">
         <w:r>
           <w:rPr>
             <w:sz w:val="24"/>
@@ -4559,7 +4535,7 @@
           <w:t xml:space="preserve"> </w:t>
         </w:r>
       </w:ins>
-      <w:del w:id="10" w:author="Sterbenz, Benjamin CIV (USA)" w:date="2023-01-10T14:50:00Z">
+      <w:del w:id="8" w:author="Sterbenz, Benjamin CIV (USA)" w:date="2023-01-10T14:50:00Z">
         <w:r>
           <w:rPr>
             <w:sz w:val="24"/>
@@ -4780,17 +4756,8 @@
           <w:sz w:val="24"/>
           <w:szCs w:val="24"/>
         </w:rPr>
-        <w:pPrChange w:id="11" w:author="Sterbenz, Benjamin CIV (USA)" w:date="2022-11-18T11:46:00Z">
-          <w:pPr>
-            <w:pStyle w:val="ListParagraph"/>
-            <w:numPr>
-              <w:numId w:val="7"/>
-            </w:numPr>
-            <w:ind w:hanging="360"/>
-          </w:pPr>
-        </w:pPrChange>
-      </w:pPr>
-      <w:ins w:id="12" w:author="Sterbenz, Benjamin CIV (USA)" w:date="2022-11-18T11:46:00Z">
+      </w:pPr>
+      <w:ins w:id="9" w:author="Sterbenz, Benjamin CIV (USA)" w:date="2022-11-18T11:46:00Z">
         <w:r>
           <w:rPr>
             <w:noProof/>
@@ -4813,7 +4780,7 @@
                       <pic:cNvPicPr/>
                     </pic:nvPicPr>
                     <pic:blipFill rotWithShape="1">
-                      <a:blip r:embed="rId11"/>
+                      <a:blip r:embed="rId7"/>
                       <a:srcRect b="53129"/>
                       <a:stretch/>
                     </pic:blipFill>
@@ -5072,7 +5039,7 @@
           <w:numId w:val="7"/>
         </w:numPr>
         <w:rPr>
-          <w:ins w:id="13" w:author="Sterbenz, Benjamin CIV (USA)" w:date="2022-11-18T11:50:00Z"/>
+          <w:ins w:id="10" w:author="Sterbenz, Benjamin CIV (USA)" w:date="2022-11-18T11:50:00Z"/>
           <w:sz w:val="24"/>
           <w:szCs w:val="24"/>
         </w:rPr>
@@ -5187,17 +5154,8 @@
           <w:sz w:val="24"/>
           <w:szCs w:val="24"/>
         </w:rPr>
-        <w:pPrChange w:id="14" w:author="Sterbenz, Benjamin CIV (USA)" w:date="2022-11-18T11:50:00Z">
-          <w:pPr>
-            <w:pStyle w:val="ListParagraph"/>
-            <w:numPr>
-              <w:numId w:val="7"/>
-            </w:numPr>
-            <w:ind w:hanging="360"/>
-          </w:pPr>
-        </w:pPrChange>
-      </w:pPr>
-      <w:ins w:id="15" w:author="Sterbenz, Benjamin CIV (USA)" w:date="2022-11-18T11:50:00Z">
+      </w:pPr>
+      <w:ins w:id="11" w:author="Sterbenz, Benjamin CIV (USA)" w:date="2022-11-18T11:50:00Z">
         <w:r>
           <w:rPr>
             <w:noProof/>
@@ -5220,7 +5178,7 @@
                       <pic:cNvPicPr/>
                     </pic:nvPicPr>
                     <pic:blipFill>
-                      <a:blip r:embed="rId12"/>
+                      <a:blip r:embed="rId8"/>
                       <a:stretch>
                         <a:fillRect/>
                       </a:stretch>
@@ -6995,7 +6953,7 @@
         </w:rPr>
         <w:t xml:space="preserve"> argument as a string (</w:t>
       </w:r>
-      <w:hyperlink r:id="rId13" w:anchor="get-usgs" w:history="1">
+      <w:hyperlink r:id="rId9" w:anchor="get-usgs" w:history="1">
         <w:r>
           <w:rPr>
             <w:rStyle w:val="Hyperlink"/>
@@ -7670,7 +7628,7 @@
           <w:numId w:val="15"/>
         </w:numPr>
         <w:rPr>
-          <w:ins w:id="16" w:author="Sterbenz, Benjamin CIV (USA)" w:date="2022-11-18T11:51:00Z"/>
+          <w:ins w:id="12" w:author="Sterbenz, Benjamin CIV (USA)" w:date="2022-11-18T11:51:00Z"/>
           <w:sz w:val="24"/>
           <w:szCs w:val="24"/>
         </w:rPr>
@@ -7714,7 +7672,7 @@
         </w:rPr>
         <w:t xml:space="preserve"> in the CWMS CAVI</w:t>
       </w:r>
-      <w:ins w:id="17" w:author="Sterbenz, Benjamin CIV (USA)" w:date="2022-11-18T11:51:00Z">
+      <w:ins w:id="13" w:author="Sterbenz, Benjamin CIV (USA)" w:date="2022-11-18T11:51:00Z">
         <w:r>
           <w:rPr>
             <w:sz w:val="24"/>
@@ -7745,17 +7703,8 @@
           <w:sz w:val="24"/>
           <w:szCs w:val="24"/>
         </w:rPr>
-        <w:pPrChange w:id="18" w:author="Sterbenz, Benjamin CIV (USA)" w:date="2022-11-18T11:51:00Z">
-          <w:pPr>
-            <w:pStyle w:val="ListParagraph"/>
-            <w:numPr>
-              <w:numId w:val="15"/>
-            </w:numPr>
-            <w:ind w:hanging="360"/>
-          </w:pPr>
-        </w:pPrChange>
-      </w:pPr>
-      <w:ins w:id="19" w:author="Sterbenz, Benjamin CIV (USA)" w:date="2022-11-18T11:52:00Z">
+      </w:pPr>
+      <w:ins w:id="14" w:author="Sterbenz, Benjamin CIV (USA)" w:date="2022-11-18T11:52:00Z">
         <w:r>
           <w:rPr>
             <w:noProof/>
@@ -7778,7 +7727,7 @@
                       <pic:cNvPicPr/>
                     </pic:nvPicPr>
                     <pic:blipFill>
-                      <a:blip r:embed="rId14"/>
+                      <a:blip r:embed="rId10"/>
                       <a:stretch>
                         <a:fillRect/>
                       </a:stretch>
@@ -8951,52 +8900,8 @@
 </w:document>
 </file>
 
-<file path=word/comments.xml><?xml version="1.0" encoding="utf-8"?>
-<w:comments xmlns:wpc="http://schemas.microsoft.com/office/word/2010/wordprocessingCanvas" xmlns:cx="http://schemas.microsoft.com/office/drawing/2014/chartex" xmlns:cx1="http://schemas.microsoft.com/office/drawing/2015/9/8/chartex" xmlns:cx2="http://schemas.microsoft.com/office/drawing/2015/10/21/chartex" xmlns:cx3="http://schemas.microsoft.com/office/drawing/2016/5/9/chartex" xmlns:cx4="http://schemas.microsoft.com/office/drawing/2016/5/10/chartex" xmlns:cx5="http://schemas.microsoft.com/office/drawing/2016/5/11/chartex" xmlns:cx6="http://schemas.microsoft.com/office/drawing/2016/5/12/chartex" xmlns:cx7="http://schemas.microsoft.com/office/drawing/2016/5/13/chartex" xmlns:cx8="http://schemas.microsoft.com/office/drawing/2016/5/14/chartex" xmlns:mc="http://schemas.openxmlformats.org/markup-compatibility/2006" xmlns:aink="http://schemas.microsoft.com/office/drawing/2016/ink" xmlns:am3d="http://schemas.microsoft.com/office/drawing/2017/model3d" xmlns:o="urn:schemas-microsoft-com:office:office" xmlns:r="http://schemas.openxmlformats.org/officeDocument/2006/relationships" xmlns:m="http://schemas.openxmlformats.org/officeDocument/2006/math" xmlns:v="urn:schemas-microsoft-com:vml" xmlns:wp14="http://schemas.microsoft.com/office/word/2010/wordprocessingDrawing" xmlns:wp="http://schemas.openxmlformats.org/drawingml/2006/wordprocessingDrawing" xmlns:w10="urn:schemas-microsoft-com:office:word" xmlns:w="http://schemas.openxmlformats.org/wordprocessingml/2006/main" xmlns:w14="http://schemas.microsoft.com/office/word/2010/wordml" xmlns:w15="http://schemas.microsoft.com/office/word/2012/wordml" xmlns:w16cex="http://schemas.microsoft.com/office/word/2018/wordml/cex" xmlns:w16cid="http://schemas.microsoft.com/office/word/2016/wordml/cid" xmlns:w16="http://schemas.microsoft.com/office/word/2018/wordml" xmlns:w16sdtdh="http://schemas.microsoft.com/office/word/2020/wordml/sdtdatahash" xmlns:w16se="http://schemas.microsoft.com/office/word/2015/wordml/symex" xmlns:wpg="http://schemas.microsoft.com/office/word/2010/wordprocessingGroup" xmlns:wpi="http://schemas.microsoft.com/office/word/2010/wordprocessingInk" xmlns:wne="http://schemas.microsoft.com/office/word/2006/wordml" xmlns:wps="http://schemas.microsoft.com/office/word/2010/wordprocessingShape" mc:Ignorable="w14 w15 w16se w16cid w16 w16cex w16sdtdh wp14">
-  <w:comment w:id="1" w:author="Sterbenz, Benjamin CIV (USA)" w:date="2022-11-15T13:44:00Z" w:initials="SBC(">
-    <w:p>
-      <w:pPr>
-        <w:pStyle w:val="CommentText"/>
-      </w:pPr>
-      <w:r>
-        <w:rPr>
-          <w:rStyle w:val="CommentReference"/>
-        </w:rPr>
-        <w:annotationRef/>
-      </w:r>
-      <w:r>
-        <w:t xml:space="preserve">CWMS was not </w:t>
-      </w:r>
-      <w:proofErr w:type="gramStart"/>
-      <w:r>
-        <w:t>Pre-appended</w:t>
-      </w:r>
-      <w:proofErr w:type="gramEnd"/>
-    </w:p>
-  </w:comment>
-</w:comments>
-</file>
-
-<file path=word/commentsExtended.xml><?xml version="1.0" encoding="utf-8"?>
-<w15:commentsEx xmlns:wpc="http://schemas.microsoft.com/office/word/2010/wordprocessingCanvas" xmlns:cx="http://schemas.microsoft.com/office/drawing/2014/chartex" xmlns:cx1="http://schemas.microsoft.com/office/drawing/2015/9/8/chartex" xmlns:cx2="http://schemas.microsoft.com/office/drawing/2015/10/21/chartex" xmlns:cx3="http://schemas.microsoft.com/office/drawing/2016/5/9/chartex" xmlns:cx4="http://schemas.microsoft.com/office/drawing/2016/5/10/chartex" xmlns:cx5="http://schemas.microsoft.com/office/drawing/2016/5/11/chartex" xmlns:cx6="http://schemas.microsoft.com/office/drawing/2016/5/12/chartex" xmlns:cx7="http://schemas.microsoft.com/office/drawing/2016/5/13/chartex" xmlns:cx8="http://schemas.microsoft.com/office/drawing/2016/5/14/chartex" xmlns:mc="http://schemas.openxmlformats.org/markup-compatibility/2006" xmlns:aink="http://schemas.microsoft.com/office/drawing/2016/ink" xmlns:am3d="http://schemas.microsoft.com/office/drawing/2017/model3d" xmlns:o="urn:schemas-microsoft-com:office:office" xmlns:r="http://schemas.openxmlformats.org/officeDocument/2006/relationships" xmlns:m="http://schemas.openxmlformats.org/officeDocument/2006/math" xmlns:v="urn:schemas-microsoft-com:vml" xmlns:wp14="http://schemas.microsoft.com/office/word/2010/wordprocessingDrawing" xmlns:wp="http://schemas.openxmlformats.org/drawingml/2006/wordprocessingDrawing" xmlns:w10="urn:schemas-microsoft-com:office:word" xmlns:w="http://schemas.openxmlformats.org/wordprocessingml/2006/main" xmlns:w14="http://schemas.microsoft.com/office/word/2010/wordml" xmlns:w15="http://schemas.microsoft.com/office/word/2012/wordml" xmlns:w16cex="http://schemas.microsoft.com/office/word/2018/wordml/cex" xmlns:w16cid="http://schemas.microsoft.com/office/word/2016/wordml/cid" xmlns:w16="http://schemas.microsoft.com/office/word/2018/wordml" xmlns:w16sdtdh="http://schemas.microsoft.com/office/word/2020/wordml/sdtdatahash" xmlns:w16se="http://schemas.microsoft.com/office/word/2015/wordml/symex" xmlns:wpg="http://schemas.microsoft.com/office/word/2010/wordprocessingGroup" xmlns:wpi="http://schemas.microsoft.com/office/word/2010/wordprocessingInk" xmlns:wne="http://schemas.microsoft.com/office/word/2006/wordml" xmlns:wps="http://schemas.microsoft.com/office/word/2010/wordprocessingShape" mc:Ignorable="w14 w15 w16se w16cid w16 w16cex w16sdtdh wp14">
-  <w15:commentEx w15:paraId="74829A83" w15:done="0"/>
-</w15:commentsEx>
-</file>
-
-<file path=word/commentsExtensible.xml><?xml version="1.0" encoding="utf-8"?>
-<w16cex:commentsExtensible xmlns:wpc="http://schemas.microsoft.com/office/word/2010/wordprocessingCanvas" xmlns:cx="http://schemas.microsoft.com/office/drawing/2014/chartex" xmlns:cx1="http://schemas.microsoft.com/office/drawing/2015/9/8/chartex" xmlns:cx2="http://schemas.microsoft.com/office/drawing/2015/10/21/chartex" xmlns:cx3="http://schemas.microsoft.com/office/drawing/2016/5/9/chartex" xmlns:cx4="http://schemas.microsoft.com/office/drawing/2016/5/10/chartex" xmlns:cx5="http://schemas.microsoft.com/office/drawing/2016/5/11/chartex" xmlns:cx6="http://schemas.microsoft.com/office/drawing/2016/5/12/chartex" xmlns:cx7="http://schemas.microsoft.com/office/drawing/2016/5/13/chartex" xmlns:cx8="http://schemas.microsoft.com/office/drawing/2016/5/14/chartex" xmlns:mc="http://schemas.openxmlformats.org/markup-compatibility/2006" xmlns:aink="http://schemas.microsoft.com/office/drawing/2016/ink" xmlns:am3d="http://schemas.microsoft.com/office/drawing/2017/model3d" xmlns:o="urn:schemas-microsoft-com:office:office" xmlns:r="http://schemas.openxmlformats.org/officeDocument/2006/relationships" xmlns:m="http://schemas.openxmlformats.org/officeDocument/2006/math" xmlns:v="urn:schemas-microsoft-com:vml" xmlns:wp14="http://schemas.microsoft.com/office/word/2010/wordprocessingDrawing" xmlns:wp="http://schemas.openxmlformats.org/drawingml/2006/wordprocessingDrawing" xmlns:w10="urn:schemas-microsoft-com:office:word" xmlns:w="http://schemas.openxmlformats.org/wordprocessingml/2006/main" xmlns:w14="http://schemas.microsoft.com/office/word/2010/wordml" xmlns:w15="http://schemas.microsoft.com/office/word/2012/wordml" xmlns:w16cex="http://schemas.microsoft.com/office/word/2018/wordml/cex" xmlns:w16cid="http://schemas.microsoft.com/office/word/2016/wordml/cid" xmlns:w16="http://schemas.microsoft.com/office/word/2018/wordml" xmlns:w16sdtdh="http://schemas.microsoft.com/office/word/2020/wordml/sdtdatahash" xmlns:w16se="http://schemas.microsoft.com/office/word/2015/wordml/symex" xmlns:wpg="http://schemas.microsoft.com/office/word/2010/wordprocessingGroup" xmlns:wpi="http://schemas.microsoft.com/office/word/2010/wordprocessingInk" xmlns:wne="http://schemas.microsoft.com/office/word/2006/wordml" xmlns:wps="http://schemas.microsoft.com/office/word/2010/wordprocessingShape" mc:Ignorable="w14 w15 w16se w16cid w16 w16cex w16sdtdh wp14">
-  <w16cex:commentExtensible w16cex:durableId="271E162A" w16cex:dateUtc="2022-11-15T19:44:00Z"/>
-</w16cex:commentsExtensible>
-</file>
-
-<file path=word/commentsIds.xml><?xml version="1.0" encoding="utf-8"?>
-<w16cid:commentsIds xmlns:wpc="http://schemas.microsoft.com/office/word/2010/wordprocessingCanvas" xmlns:cx="http://schemas.microsoft.com/office/drawing/2014/chartex" xmlns:cx1="http://schemas.microsoft.com/office/drawing/2015/9/8/chartex" xmlns:cx2="http://schemas.microsoft.com/office/drawing/2015/10/21/chartex" xmlns:cx3="http://schemas.microsoft.com/office/drawing/2016/5/9/chartex" xmlns:cx4="http://schemas.microsoft.com/office/drawing/2016/5/10/chartex" xmlns:cx5="http://schemas.microsoft.com/office/drawing/2016/5/11/chartex" xmlns:cx6="http://schemas.microsoft.com/office/drawing/2016/5/12/chartex" xmlns:cx7="http://schemas.microsoft.com/office/drawing/2016/5/13/chartex" xmlns:cx8="http://schemas.microsoft.com/office/drawing/2016/5/14/chartex" xmlns:mc="http://schemas.openxmlformats.org/markup-compatibility/2006" xmlns:aink="http://schemas.microsoft.com/office/drawing/2016/ink" xmlns:am3d="http://schemas.microsoft.com/office/drawing/2017/model3d" xmlns:o="urn:schemas-microsoft-com:office:office" xmlns:r="http://schemas.openxmlformats.org/officeDocument/2006/relationships" xmlns:m="http://schemas.openxmlformats.org/officeDocument/2006/math" xmlns:v="urn:schemas-microsoft-com:vml" xmlns:wp14="http://schemas.microsoft.com/office/word/2010/wordprocessingDrawing" xmlns:wp="http://schemas.openxmlformats.org/drawingml/2006/wordprocessingDrawing" xmlns:w10="urn:schemas-microsoft-com:office:word" xmlns:w="http://schemas.openxmlformats.org/wordprocessingml/2006/main" xmlns:w14="http://schemas.microsoft.com/office/word/2010/wordml" xmlns:w15="http://schemas.microsoft.com/office/word/2012/wordml" xmlns:w16cex="http://schemas.microsoft.com/office/word/2018/wordml/cex" xmlns:w16cid="http://schemas.microsoft.com/office/word/2016/wordml/cid" xmlns:w16="http://schemas.microsoft.com/office/word/2018/wordml" xmlns:w16sdtdh="http://schemas.microsoft.com/office/word/2020/wordml/sdtdatahash" xmlns:w16se="http://schemas.microsoft.com/office/word/2015/wordml/symex" xmlns:wpg="http://schemas.microsoft.com/office/word/2010/wordprocessingGroup" xmlns:wpi="http://schemas.microsoft.com/office/word/2010/wordprocessingInk" xmlns:wne="http://schemas.microsoft.com/office/word/2006/wordml" xmlns:wps="http://schemas.microsoft.com/office/word/2010/wordprocessingShape" mc:Ignorable="w14 w15 w16se w16cid w16 w16cex w16sdtdh wp14">
-  <w16cid:commentId w16cid:paraId="74829A83" w16cid:durableId="271E162A"/>
-</w16cid:commentsIds>
-</file>
-
 <file path=word/numbering.xml><?xml version="1.0" encoding="utf-8"?>
-<w:numbering xmlns:wpc="http://schemas.microsoft.com/office/word/2010/wordprocessingCanvas" xmlns:cx="http://schemas.microsoft.com/office/drawing/2014/chartex" xmlns:cx1="http://schemas.microsoft.com/office/drawing/2015/9/8/chartex" xmlns:cx2="http://schemas.microsoft.com/office/drawing/2015/10/21/chartex" xmlns:cx3="http://schemas.microsoft.com/office/drawing/2016/5/9/chartex" xmlns:cx4="http://schemas.microsoft.com/office/drawing/2016/5/10/chartex" xmlns:cx5="http://schemas.microsoft.com/office/drawing/2016/5/11/chartex" xmlns:cx6="http://schemas.microsoft.com/office/drawing/2016/5/12/chartex" xmlns:cx7="http://schemas.microsoft.com/office/drawing/2016/5/13/chartex" xmlns:cx8="http://schemas.microsoft.com/office/drawing/2016/5/14/chartex" xmlns:mc="http://schemas.openxmlformats.org/markup-compatibility/2006" xmlns:aink="http://schemas.microsoft.com/office/drawing/2016/ink" xmlns:am3d="http://schemas.microsoft.com/office/drawing/2017/model3d" xmlns:o="urn:schemas-microsoft-com:office:office" xmlns:r="http://schemas.openxmlformats.org/officeDocument/2006/relationships" xmlns:m="http://schemas.openxmlformats.org/officeDocument/2006/math" xmlns:v="urn:schemas-microsoft-com:vml" xmlns:wp14="http://schemas.microsoft.com/office/word/2010/wordprocessingDrawing" xmlns:wp="http://schemas.openxmlformats.org/drawingml/2006/wordprocessingDrawing" xmlns:w10="urn:schemas-microsoft-com:office:word" xmlns:w="http://schemas.openxmlformats.org/wordprocessingml/2006/main" xmlns:w14="http://schemas.microsoft.com/office/word/2010/wordml" xmlns:w15="http://schemas.microsoft.com/office/word/2012/wordml" xmlns:w16cex="http://schemas.microsoft.com/office/word/2018/wordml/cex" xmlns:w16cid="http://schemas.microsoft.com/office/word/2016/wordml/cid" xmlns:w16="http://schemas.microsoft.com/office/word/2018/wordml" xmlns:w16sdtdh="http://schemas.microsoft.com/office/word/2020/wordml/sdtdatahash" xmlns:w16se="http://schemas.microsoft.com/office/word/2015/wordml/symex" xmlns:wpg="http://schemas.microsoft.com/office/word/2010/wordprocessingGroup" xmlns:wpi="http://schemas.microsoft.com/office/word/2010/wordprocessingInk" xmlns:wne="http://schemas.microsoft.com/office/word/2006/wordml" xmlns:wps="http://schemas.microsoft.com/office/word/2010/wordprocessingShape" mc:Ignorable="w14 w15 w16se w16cid w16 w16cex w16sdtdh wp14">
+<w:numbering xmlns:wpc="http://schemas.microsoft.com/office/word/2010/wordprocessingCanvas" xmlns:cx="http://schemas.microsoft.com/office/drawing/2014/chartex" xmlns:cx1="http://schemas.microsoft.com/office/drawing/2015/9/8/chartex" xmlns:cx2="http://schemas.microsoft.com/office/drawing/2015/10/21/chartex" xmlns:cx3="http://schemas.microsoft.com/office/drawing/2016/5/9/chartex" xmlns:cx4="http://schemas.microsoft.com/office/drawing/2016/5/10/chartex" xmlns:cx5="http://schemas.microsoft.com/office/drawing/2016/5/11/chartex" xmlns:cx6="http://schemas.microsoft.com/office/drawing/2016/5/12/chartex" xmlns:cx7="http://schemas.microsoft.com/office/drawing/2016/5/13/chartex" xmlns:cx8="http://schemas.microsoft.com/office/drawing/2016/5/14/chartex" xmlns:mc="http://schemas.openxmlformats.org/markup-compatibility/2006" xmlns:aink="http://schemas.microsoft.com/office/drawing/2016/ink" xmlns:am3d="http://schemas.microsoft.com/office/drawing/2017/model3d" xmlns:o="urn:schemas-microsoft-com:office:office" xmlns:oel="http://schemas.microsoft.com/office/2019/extlst" xmlns:r="http://schemas.openxmlformats.org/officeDocument/2006/relationships" xmlns:m="http://schemas.openxmlformats.org/officeDocument/2006/math" xmlns:v="urn:schemas-microsoft-com:vml" xmlns:wp14="http://schemas.microsoft.com/office/word/2010/wordprocessingDrawing" xmlns:wp="http://schemas.openxmlformats.org/drawingml/2006/wordprocessingDrawing" xmlns:w10="urn:schemas-microsoft-com:office:word" xmlns:w="http://schemas.openxmlformats.org/wordprocessingml/2006/main" xmlns:w14="http://schemas.microsoft.com/office/word/2010/wordml" xmlns:w15="http://schemas.microsoft.com/office/word/2012/wordml" xmlns:w16cex="http://schemas.microsoft.com/office/word/2018/wordml/cex" xmlns:w16cid="http://schemas.microsoft.com/office/word/2016/wordml/cid" xmlns:w16="http://schemas.microsoft.com/office/word/2018/wordml" xmlns:w16sdtdh="http://schemas.microsoft.com/office/word/2020/wordml/sdtdatahash" xmlns:w16se="http://schemas.microsoft.com/office/word/2015/wordml/symex" xmlns:wpg="http://schemas.microsoft.com/office/word/2010/wordprocessingGroup" xmlns:wpi="http://schemas.microsoft.com/office/word/2010/wordprocessingInk" xmlns:wne="http://schemas.microsoft.com/office/word/2006/wordml" xmlns:wps="http://schemas.microsoft.com/office/word/2010/wordprocessingShape" mc:Ignorable="w14 w15 w16se w16cid w16 w16cex w16sdtdh wp14">
   <w:abstractNum w:abstractNumId="0" w15:restartNumberingAfterBreak="0">
     <w:nsid w:val="081A0505"/>
     <w:multiLevelType w:val="hybridMultilevel"/>
@@ -10575,65 +10480,65 @@
       </w:pPr>
     </w:lvl>
   </w:abstractNum>
-  <w:num w:numId="1">
+  <w:num w:numId="1" w16cid:durableId="1554660371">
     <w:abstractNumId w:val="10"/>
   </w:num>
-  <w:num w:numId="2">
+  <w:num w:numId="2" w16cid:durableId="1939941377">
     <w:abstractNumId w:val="7"/>
   </w:num>
-  <w:num w:numId="3">
+  <w:num w:numId="3" w16cid:durableId="106586339">
     <w:abstractNumId w:val="13"/>
   </w:num>
-  <w:num w:numId="4">
+  <w:num w:numId="4" w16cid:durableId="1657951409">
     <w:abstractNumId w:val="11"/>
   </w:num>
-  <w:num w:numId="5">
+  <w:num w:numId="5" w16cid:durableId="1064599344">
     <w:abstractNumId w:val="0"/>
   </w:num>
-  <w:num w:numId="6">
+  <w:num w:numId="6" w16cid:durableId="743992315">
     <w:abstractNumId w:val="3"/>
   </w:num>
-  <w:num w:numId="7">
+  <w:num w:numId="7" w16cid:durableId="2136411060">
     <w:abstractNumId w:val="14"/>
   </w:num>
-  <w:num w:numId="8">
+  <w:num w:numId="8" w16cid:durableId="222647072">
     <w:abstractNumId w:val="4"/>
   </w:num>
-  <w:num w:numId="9">
+  <w:num w:numId="9" w16cid:durableId="78334790">
     <w:abstractNumId w:val="8"/>
   </w:num>
-  <w:num w:numId="10">
+  <w:num w:numId="10" w16cid:durableId="51318462">
     <w:abstractNumId w:val="2"/>
   </w:num>
-  <w:num w:numId="11">
+  <w:num w:numId="11" w16cid:durableId="757290925">
     <w:abstractNumId w:val="12"/>
   </w:num>
-  <w:num w:numId="12">
+  <w:num w:numId="12" w16cid:durableId="1082608197">
     <w:abstractNumId w:val="17"/>
   </w:num>
-  <w:num w:numId="13">
+  <w:num w:numId="13" w16cid:durableId="1203857367">
     <w:abstractNumId w:val="6"/>
   </w:num>
-  <w:num w:numId="14">
+  <w:num w:numId="14" w16cid:durableId="1355955912">
     <w:abstractNumId w:val="1"/>
   </w:num>
-  <w:num w:numId="15">
+  <w:num w:numId="15" w16cid:durableId="409885253">
     <w:abstractNumId w:val="16"/>
   </w:num>
-  <w:num w:numId="16">
+  <w:num w:numId="16" w16cid:durableId="1547450549">
     <w:abstractNumId w:val="5"/>
   </w:num>
-  <w:num w:numId="17">
+  <w:num w:numId="17" w16cid:durableId="587814592">
     <w:abstractNumId w:val="9"/>
   </w:num>
-  <w:num w:numId="18">
+  <w:num w:numId="18" w16cid:durableId="1042091933">
     <w:abstractNumId w:val="15"/>
   </w:num>
 </w:numbering>
 </file>
 
 <file path=word/people.xml><?xml version="1.0" encoding="utf-8"?>
-<w15:people xmlns:wpc="http://schemas.microsoft.com/office/word/2010/wordprocessingCanvas" xmlns:cx="http://schemas.microsoft.com/office/drawing/2014/chartex" xmlns:cx1="http://schemas.microsoft.com/office/drawing/2015/9/8/chartex" xmlns:cx2="http://schemas.microsoft.com/office/drawing/2015/10/21/chartex" xmlns:cx3="http://schemas.microsoft.com/office/drawing/2016/5/9/chartex" xmlns:cx4="http://schemas.microsoft.com/office/drawing/2016/5/10/chartex" xmlns:cx5="http://schemas.microsoft.com/office/drawing/2016/5/11/chartex" xmlns:cx6="http://schemas.microsoft.com/office/drawing/2016/5/12/chartex" xmlns:cx7="http://schemas.microsoft.com/office/drawing/2016/5/13/chartex" xmlns:cx8="http://schemas.microsoft.com/office/drawing/2016/5/14/chartex" xmlns:mc="http://schemas.openxmlformats.org/markup-compatibility/2006" xmlns:aink="http://schemas.microsoft.com/office/drawing/2016/ink" xmlns:am3d="http://schemas.microsoft.com/office/drawing/2017/model3d" xmlns:o="urn:schemas-microsoft-com:office:office" xmlns:r="http://schemas.openxmlformats.org/officeDocument/2006/relationships" xmlns:m="http://schemas.openxmlformats.org/officeDocument/2006/math" xmlns:v="urn:schemas-microsoft-com:vml" xmlns:wp14="http://schemas.microsoft.com/office/word/2010/wordprocessingDrawing" xmlns:wp="http://schemas.openxmlformats.org/drawingml/2006/wordprocessingDrawing" xmlns:w10="urn:schemas-microsoft-com:office:word" xmlns:w="http://schemas.openxmlformats.org/wordprocessingml/2006/main" xmlns:w14="http://schemas.microsoft.com/office/word/2010/wordml" xmlns:w15="http://schemas.microsoft.com/office/word/2012/wordml" xmlns:w16cex="http://schemas.microsoft.com/office/word/2018/wordml/cex" xmlns:w16cid="http://schemas.microsoft.com/office/word/2016/wordml/cid" xmlns:w16="http://schemas.microsoft.com/office/word/2018/wordml" xmlns:w16sdtdh="http://schemas.microsoft.com/office/word/2020/wordml/sdtdatahash" xmlns:w16se="http://schemas.microsoft.com/office/word/2015/wordml/symex" xmlns:wpg="http://schemas.microsoft.com/office/word/2010/wordprocessingGroup" xmlns:wpi="http://schemas.microsoft.com/office/word/2010/wordprocessingInk" xmlns:wne="http://schemas.microsoft.com/office/word/2006/wordml" xmlns:wps="http://schemas.microsoft.com/office/word/2010/wordprocessingShape" mc:Ignorable="w14 w15 w16se w16cid w16 w16cex w16sdtdh wp14">
+<w15:people xmlns:wpc="http://schemas.microsoft.com/office/word/2010/wordprocessingCanvas" xmlns:cx="http://schemas.microsoft.com/office/drawing/2014/chartex" xmlns:cx1="http://schemas.microsoft.com/office/drawing/2015/9/8/chartex" xmlns:cx2="http://schemas.microsoft.com/office/drawing/2015/10/21/chartex" xmlns:cx3="http://schemas.microsoft.com/office/drawing/2016/5/9/chartex" xmlns:cx4="http://schemas.microsoft.com/office/drawing/2016/5/10/chartex" xmlns:cx5="http://schemas.microsoft.com/office/drawing/2016/5/11/chartex" xmlns:cx6="http://schemas.microsoft.com/office/drawing/2016/5/12/chartex" xmlns:cx7="http://schemas.microsoft.com/office/drawing/2016/5/13/chartex" xmlns:cx8="http://schemas.microsoft.com/office/drawing/2016/5/14/chartex" xmlns:mc="http://schemas.openxmlformats.org/markup-compatibility/2006" xmlns:aink="http://schemas.microsoft.com/office/drawing/2016/ink" xmlns:am3d="http://schemas.microsoft.com/office/drawing/2017/model3d" xmlns:o="urn:schemas-microsoft-com:office:office" xmlns:oel="http://schemas.microsoft.com/office/2019/extlst" xmlns:r="http://schemas.openxmlformats.org/officeDocument/2006/relationships" xmlns:m="http://schemas.openxmlformats.org/officeDocument/2006/math" xmlns:v="urn:schemas-microsoft-com:vml" xmlns:wp14="http://schemas.microsoft.com/office/word/2010/wordprocessingDrawing" xmlns:wp="http://schemas.openxmlformats.org/drawingml/2006/wordprocessingDrawing" xmlns:w10="urn:schemas-microsoft-com:office:word" xmlns:w="http://schemas.openxmlformats.org/wordprocessingml/2006/main" xmlns:w14="http://schemas.microsoft.com/office/word/2010/wordml" xmlns:w15="http://schemas.microsoft.com/office/word/2012/wordml" xmlns:w16cex="http://schemas.microsoft.com/office/word/2018/wordml/cex" xmlns:w16cid="http://schemas.microsoft.com/office/word/2016/wordml/cid" xmlns:w16="http://schemas.microsoft.com/office/word/2018/wordml" xmlns:w16sdtdh="http://schemas.microsoft.com/office/word/2020/wordml/sdtdatahash" xmlns:w16se="http://schemas.microsoft.com/office/word/2015/wordml/symex" xmlns:wpg="http://schemas.microsoft.com/office/word/2010/wordprocessingGroup" xmlns:wpi="http://schemas.microsoft.com/office/word/2010/wordprocessingInk" xmlns:wne="http://schemas.microsoft.com/office/word/2006/wordml" xmlns:wps="http://schemas.microsoft.com/office/word/2010/wordprocessingShape" mc:Ignorable="w14 w15 w16se w16cid w16 w16cex w16sdtdh wp14">
   <w15:person w15:author="Sterbenz, Benjamin CIV (USA)">
     <w15:presenceInfo w15:providerId="AD" w15:userId="S::Benjamin.W.Sterbenz@usace.army.mil::99164ff0-e187-40f5-bfbc-cd6073b80b9e"/>
   </w15:person>
@@ -11200,6 +11105,16 @@
       <w:szCs w:val="20"/>
     </w:rPr>
   </w:style>
+  <w:style w:type="paragraph" w:styleId="Revision">
+    <w:name w:val="Revision"/>
+    <w:hidden/>
+    <w:uiPriority w:val="99"/>
+    <w:semiHidden/>
+    <w:rsid w:val="00BC278E"/>
+    <w:pPr>
+      <w:spacing w:after="0" w:line="240" w:lineRule="auto"/>
+    </w:pPr>
+  </w:style>
 </w:styles>
 </file>
 

</xml_diff>